<commit_message>
mises a jour en6p
</commit_message>
<xml_diff>
--- a/en6p/en6p.docx
+++ b/en6p/en6p.docx
@@ -3874,92 +3874,98 @@
         <w:rPr>
           <w:lang w:val="fr-BE"/>
         </w:rPr>
-        <w:t>nd</w:t>
+        <w:t>ndues dessus,</w:t>
+      </w:r>
+    </w:p>
+    <w:p>
+      <w:pPr>
+        <w:jc w:val="center"/>
+        <w:rPr>
+          <w:lang w:val="fr-BE"/>
+        </w:rPr>
+      </w:pPr>
+      <w:r>
+        <w:rPr>
+          <w:lang w:val="fr-BE"/>
+        </w:rPr>
+        <w:t>Une œuvre salutaire est anticipée.</w:t>
+      </w:r>
+    </w:p>
+    <w:p>
+      <w:pPr>
+        <w:jc w:val="center"/>
+        <w:rPr>
+          <w:lang w:val="fr-BE"/>
+        </w:rPr>
+      </w:pPr>
+    </w:p>
+    <w:p>
+      <w:pPr>
+        <w:jc w:val="center"/>
+        <w:rPr>
+          <w:lang w:val="fr-BE"/>
+        </w:rPr>
+      </w:pPr>
+      <w:r>
+        <w:rPr>
+          <w:lang w:val="fr-BE"/>
+        </w:rPr>
+        <w:t>D’abord des larmes essuyées par les cheveux,</w:t>
+      </w:r>
+    </w:p>
+    <w:p>
+      <w:pPr>
+        <w:jc w:val="center"/>
+        <w:rPr>
+          <w:lang w:val="fr-BE"/>
+        </w:rPr>
+      </w:pPr>
+      <w:r>
+        <w:rPr>
+          <w:lang w:val="fr-BE"/>
+        </w:rPr>
+        <w:t xml:space="preserve">Puis une suite de baisers </w:t>
+      </w:r>
+      <w:r>
+        <w:rPr>
+          <w:lang w:val="fr-BE"/>
+        </w:rPr>
+        <w:t>émise</w:t>
+      </w:r>
+      <w:r>
+        <w:rPr>
+          <w:lang w:val="fr-BE"/>
+        </w:rPr>
+        <w:t>…</w:t>
+      </w:r>
+    </w:p>
+    <w:p>
+      <w:pPr>
+        <w:jc w:val="center"/>
+        <w:rPr>
+          <w:lang w:val="fr-BE"/>
+        </w:rPr>
+      </w:pPr>
+      <w:r>
+        <w:rPr>
+          <w:lang w:val="fr-BE"/>
+        </w:rPr>
+        <w:t>Il y a</w:t>
+      </w:r>
+      <w:r>
+        <w:rPr>
+          <w:lang w:val="fr-BE"/>
+        </w:rPr>
+        <w:t xml:space="preserve"> </w:t>
+      </w:r>
+      <w:r>
+        <w:rPr>
+          <w:lang w:val="fr-BE"/>
+        </w:rPr>
+        <w:t>un amour qui brille de mille feux</w:t>
       </w:r>
       <w:bookmarkStart w:id="6" w:name="_GoBack"/>
       <w:bookmarkEnd w:id="6"/>
-      <w:r>
-        <w:rPr>
-          <w:lang w:val="fr-BE"/>
-        </w:rPr>
-        <w:t>ues dessus,</w:t>
-      </w:r>
-    </w:p>
-    <w:p>
-      <w:pPr>
-        <w:jc w:val="center"/>
-        <w:rPr>
-          <w:lang w:val="fr-BE"/>
-        </w:rPr>
-      </w:pPr>
-      <w:r>
-        <w:rPr>
-          <w:lang w:val="fr-BE"/>
-        </w:rPr>
-        <w:t>Une œuvre salutaire est anticipée.</w:t>
-      </w:r>
-    </w:p>
-    <w:p>
-      <w:pPr>
-        <w:jc w:val="center"/>
-        <w:rPr>
-          <w:lang w:val="fr-BE"/>
-        </w:rPr>
-      </w:pPr>
-    </w:p>
-    <w:p>
-      <w:pPr>
-        <w:jc w:val="center"/>
-        <w:rPr>
-          <w:lang w:val="fr-BE"/>
-        </w:rPr>
-      </w:pPr>
-      <w:r>
-        <w:rPr>
-          <w:lang w:val="fr-BE"/>
-        </w:rPr>
-        <w:t>D’abord des larmes essuyées par les cheveux,</w:t>
-      </w:r>
-    </w:p>
-    <w:p>
-      <w:pPr>
-        <w:jc w:val="center"/>
-        <w:rPr>
-          <w:lang w:val="fr-BE"/>
-        </w:rPr>
-      </w:pPr>
-      <w:r>
-        <w:rPr>
-          <w:lang w:val="fr-BE"/>
-        </w:rPr>
-        <w:t>Puis une suite de baisers émises…</w:t>
-      </w:r>
-    </w:p>
-    <w:p>
-      <w:pPr>
-        <w:jc w:val="center"/>
-        <w:rPr>
-          <w:lang w:val="fr-BE"/>
-        </w:rPr>
-      </w:pPr>
-      <w:r>
-        <w:rPr>
-          <w:lang w:val="fr-BE"/>
-        </w:rPr>
-        <w:t>Il y a</w:t>
-      </w:r>
-      <w:r>
-        <w:rPr>
-          <w:lang w:val="fr-BE"/>
-        </w:rPr>
-        <w:t xml:space="preserve"> </w:t>
-      </w:r>
-      <w:r>
-        <w:rPr>
-          <w:lang w:val="fr-BE"/>
-        </w:rPr>
-        <w:t>un amour qui brille de mille feux</w:t>
-      </w:r>
     </w:p>
     <w:p>
       <w:pPr>
@@ -4426,7 +4432,7 @@
           <w:rPr>
             <w:noProof/>
           </w:rPr>
-          <w:t>9</w:t>
+          <w:t>11</w:t>
         </w:r>
         <w:r>
           <w:fldChar w:fldCharType="end"/>
@@ -5555,7 +5561,7 @@
 </file>
 
 <file path=customXml/itemProps1.xml><?xml version="1.0" encoding="utf-8"?>
-<ds:datastoreItem xmlns:ds="http://schemas.openxmlformats.org/officeDocument/2006/customXml" ds:itemID="{FA1395D8-7218-44BD-B264-652B282B0C83}">
+<ds:datastoreItem xmlns:ds="http://schemas.openxmlformats.org/officeDocument/2006/customXml" ds:itemID="{8F587364-620F-4032-99A8-947E5C409534}">
   <ds:schemaRefs>
     <ds:schemaRef ds:uri="http://schemas.openxmlformats.org/officeDocument/2006/bibliography"/>
   </ds:schemaRefs>

</xml_diff>